<commit_message>
Security and calibration documentation
</commit_message>
<xml_diff>
--- a/Informe.docx
+++ b/Informe.docx
@@ -1,53 +1,386 @@
 
 <file path=word/document.xml><?xml version="1.0" encoding="utf-8"?>
-<w:document xmlns:wpc="http://schemas.microsoft.com/office/word/2010/wordprocessingCanvas" xmlns:cx="http://schemas.microsoft.com/office/drawing/2014/chartex" xmlns:cx1="http://schemas.microsoft.com/office/drawing/2015/9/8/chartex" xmlns:cx2="http://schemas.microsoft.com/office/drawing/2015/10/21/chartex" xmlns:cx3="http://schemas.microsoft.com/office/drawing/2016/5/9/chartex" xmlns:cx4="http://schemas.microsoft.com/office/drawing/2016/5/10/chartex" xmlns:cx5="http://schemas.microsoft.com/office/drawing/2016/5/11/chartex" xmlns:cx6="http://schemas.microsoft.com/office/drawing/2016/5/12/chartex" xmlns:cx7="http://schemas.microsoft.com/office/drawing/2016/5/13/chartex" xmlns:cx8="http://schemas.microsoft.com/office/drawing/2016/5/14/chartex" xmlns:mc="http://schemas.openxmlformats.org/markup-compatibility/2006" xmlns:aink="http://schemas.microsoft.com/office/drawing/2016/ink" xmlns:am3d="http://schemas.microsoft.com/office/drawing/2017/model3d" xmlns:o="urn:schemas-microsoft-com:office:office" xmlns:oel="http://schemas.microsoft.com/office/2019/extlst" xmlns:r="http://schemas.openxmlformats.org/officeDocument/2006/relationships" xmlns:m="http://schemas.openxmlformats.org/officeDocument/2006/math" xmlns:v="urn:schemas-microsoft-com:vml" xmlns:wp14="http://schemas.microsoft.com/office/word/2010/wordprocessingDrawing" xmlns:wp="http://schemas.openxmlformats.org/drawingml/2006/wordprocessingDrawing" xmlns:w10="urn:schemas-microsoft-com:office:word" xmlns:w="http://schemas.openxmlformats.org/wordprocessingml/2006/main" xmlns:w14="http://schemas.microsoft.com/office/word/2010/wordml" xmlns:w15="http://schemas.microsoft.com/office/word/2012/wordml" xmlns:w16cex="http://schemas.microsoft.com/office/word/2018/wordml/cex" xmlns:w16cid="http://schemas.microsoft.com/office/word/2016/wordml/cid" xmlns:w16="http://schemas.microsoft.com/office/word/2018/wordml" xmlns:w16du="http://schemas.microsoft.com/office/word/2023/wordml/word16du" xmlns:w16sdtdh="http://schemas.microsoft.com/office/word/2020/wordml/sdtdatahash" xmlns:w16se="http://schemas.microsoft.com/office/word/2015/wordml/symex" xmlns:wpg="http://schemas.microsoft.com/office/word/2010/wordprocessingGroup" xmlns:wpi="http://schemas.microsoft.com/office/word/2010/wordprocessingInk" xmlns:wne="http://schemas.microsoft.com/office/word/2006/wordml" xmlns:wps="http://schemas.microsoft.com/office/word/2010/wordprocessingShape" mc:Ignorable="w14 w15 w16se w16cid w16 w16cex w16sdtdh w16du wp14">
+<w:document xmlns:wpc="http://schemas.microsoft.com/office/word/2010/wordprocessingCanvas" xmlns:cx="http://schemas.microsoft.com/office/drawing/2014/chartex" xmlns:cx1="http://schemas.microsoft.com/office/drawing/2015/9/8/chartex" xmlns:cx2="http://schemas.microsoft.com/office/drawing/2015/10/21/chartex" xmlns:cx3="http://schemas.microsoft.com/office/drawing/2016/5/9/chartex" xmlns:cx4="http://schemas.microsoft.com/office/drawing/2016/5/10/chartex" xmlns:cx5="http://schemas.microsoft.com/office/drawing/2016/5/11/chartex" xmlns:cx6="http://schemas.microsoft.com/office/drawing/2016/5/12/chartex" xmlns:cx7="http://schemas.microsoft.com/office/drawing/2016/5/13/chartex" xmlns:cx8="http://schemas.microsoft.com/office/drawing/2016/5/14/chartex" xmlns:mc="http://schemas.openxmlformats.org/markup-compatibility/2006" xmlns:aink="http://schemas.microsoft.com/office/drawing/2016/ink" xmlns:am3d="http://schemas.microsoft.com/office/drawing/2017/model3d" xmlns:o="urn:schemas-microsoft-com:office:office" xmlns:oel="http://schemas.microsoft.com/office/2019/extlst" xmlns:r="http://schemas.openxmlformats.org/officeDocument/2006/relationships" xmlns:m="http://schemas.openxmlformats.org/officeDocument/2006/math" xmlns:v="urn:schemas-microsoft-com:vml" xmlns:wp14="http://schemas.microsoft.com/office/word/2010/wordprocessingDrawing" xmlns:wp="http://schemas.openxmlformats.org/drawingml/2006/wordprocessingDrawing" xmlns:w10="urn:schemas-microsoft-com:office:word" xmlns:w="http://schemas.openxmlformats.org/wordprocessingml/2006/main" xmlns:w14="http://schemas.microsoft.com/office/word/2010/wordml" xmlns:w15="http://schemas.microsoft.com/office/word/2012/wordml" xmlns:w16cex="http://schemas.microsoft.com/office/word/2018/wordml/cex" xmlns:w16cid="http://schemas.microsoft.com/office/word/2016/wordml/cid" xmlns:w16="http://schemas.microsoft.com/office/word/2018/wordml" xmlns:w16du="http://schemas.microsoft.com/office/word/2023/wordml/word16du" xmlns:w16sdtdh="http://schemas.microsoft.com/office/word/2020/wordml/sdtdatahash" xmlns:w16sdtfl="http://schemas.microsoft.com/office/word/2024/wordml/sdtformatlock" xmlns:w16se="http://schemas.microsoft.com/office/word/2015/wordml/symex" xmlns:wpg="http://schemas.microsoft.com/office/word/2010/wordprocessingGroup" xmlns:wpi="http://schemas.microsoft.com/office/word/2010/wordprocessingInk" xmlns:wne="http://schemas.microsoft.com/office/word/2006/wordml" xmlns:wps="http://schemas.microsoft.com/office/word/2010/wordprocessingShape" mc:Ignorable="w14 w15 w16se w16cid w16 w16cex w16sdtdh w16sdtfl w16du wp14">
   <w:body>
     <w:p>
       <w:pPr>
-        <w:pStyle w:val="Ttulo1"/>
+        <w:pStyle w:val="Heading1"/>
+        <w:jc w:val="left"/>
       </w:pPr>
       <w:r>
         <w:t>Introducción</w:t>
       </w:r>
     </w:p>
     <w:p>
+      <w:pPr>
+        <w:jc w:val="left"/>
+      </w:pPr>
       <w:r>
         <w:t>El propósito de este proyecto es</w:t>
       </w:r>
       <w:r>
-        <w:t xml:space="preserve"> idear e implementar un sistema de visión por ordenador utilizando los conocimientos adquiridos en la asignatura. El proyecto constará de dos bloques: un bloque de seguridad, en el que el usuario tiene que identificarse mediante la decodificación de patrones visuales; y un bloque de videojuego. El juego utilizado como base para este proyecto es el “Just Dance”, en el que el jugador tiene que imitar poses de baile para ganar puntos. </w:t>
-      </w:r>
-      <w:r>
-        <w:t>El proyecto se realizará en una Raspberry Pi, utilizando una cámara como entrada de información del sistema</w:t>
+        <w:t xml:space="preserve"> idear e implementar un sistema de visión por ordenador utilizando los conocimientos adquiridos en la asignatura. El proyecto constará de dos bloques: un bloque de seguridad, en el que el usuario tiene que identificarse mediante la decodificación de patrones visuales; y un bloque de videojuego. El juego utilizado como base para este proyecto es el “Just Dance”, en el que el jugador tiene que imitar poses de baile para ganar puntos. El proyecto se realizará en una Raspberry Pi, utilizando una cámara como entrada de información del sistema</w:t>
       </w:r>
       <w:r>
         <w:t>.</w:t>
       </w:r>
     </w:p>
     <w:p>
+      <w:pPr>
+        <w:jc w:val="left"/>
+      </w:pPr>
       <w:r>
         <w:t>Puesto que la idea del proyecto es utilizar nuestros conocimientos de visión por ordenador, incluyendo calibración, procesamiento de imágenes, extracción de características y detección de objetos; el proyecto no será un juego completo sino una demo que demuestre las capacidades del sistema ideado y el potencial que tiene.</w:t>
       </w:r>
     </w:p>
     <w:p>
       <w:pPr>
-        <w:pStyle w:val="Ttulo1"/>
+        <w:pStyle w:val="Heading1"/>
+        <w:jc w:val="left"/>
       </w:pPr>
       <w:r>
         <w:t>Calibración de cámara</w:t>
       </w:r>
     </w:p>
-    <w:p/>
-    <w:p>
-      <w:pPr>
-        <w:pStyle w:val="Ttulo1"/>
+    <w:p>
+      <w:pPr>
+        <w:jc w:val="left"/>
+      </w:pPr>
+      <w:r>
+        <w:t>Para calibrar hemos usado el mismo sistema empleado en las practicas. Para comenzar usamos una cuadrícula similar a un tablero de ajedrez y le hicimos fotos con la cámara desde distintos ángulos, distancias y doblando el papel.</w:t>
+      </w:r>
+    </w:p>
+    <w:p>
+      <w:pPr>
+        <w:jc w:val="left"/>
+      </w:pPr>
+      <w:r>
+        <w:t xml:space="preserve"> </w:t>
+      </w:r>
+      <w:r>
+        <w:rPr>
+          <w:noProof/>
+        </w:rPr>
+        <w:drawing>
+          <wp:inline distT="0" distB="0" distL="0" distR="0" wp14:anchorId="2D7ACB0F" wp14:editId="2F3DCAD5">
+            <wp:extent cx="5391150" cy="3028950"/>
+            <wp:effectExtent l="0" t="0" r="0" b="0"/>
+            <wp:docPr id="1938173098" name="Picture 1"/>
+            <wp:cNvGraphicFramePr>
+              <a:graphicFrameLocks xmlns:a="http://schemas.openxmlformats.org/drawingml/2006/main" noChangeAspect="1"/>
+            </wp:cNvGraphicFramePr>
+            <a:graphic xmlns:a="http://schemas.openxmlformats.org/drawingml/2006/main">
+              <a:graphicData uri="http://schemas.openxmlformats.org/drawingml/2006/picture">
+                <pic:pic xmlns:pic="http://schemas.openxmlformats.org/drawingml/2006/picture">
+                  <pic:nvPicPr>
+                    <pic:cNvPr id="0" name="Picture 1"/>
+                    <pic:cNvPicPr>
+                      <a:picLocks noChangeAspect="1" noChangeArrowheads="1"/>
+                    </pic:cNvPicPr>
+                  </pic:nvPicPr>
+                  <pic:blipFill>
+                    <a:blip r:embed="rId5">
+                      <a:extLst>
+                        <a:ext uri="{28A0092B-C50C-407E-A947-70E740481C1C}">
+                          <a14:useLocalDpi xmlns:a14="http://schemas.microsoft.com/office/drawing/2010/main" val="0"/>
+                        </a:ext>
+                      </a:extLst>
+                    </a:blip>
+                    <a:srcRect/>
+                    <a:stretch>
+                      <a:fillRect/>
+                    </a:stretch>
+                  </pic:blipFill>
+                  <pic:spPr bwMode="auto">
+                    <a:xfrm>
+                      <a:off x="0" y="0"/>
+                      <a:ext cx="5391150" cy="3028950"/>
+                    </a:xfrm>
+                    <a:prstGeom prst="rect">
+                      <a:avLst/>
+                    </a:prstGeom>
+                    <a:noFill/>
+                    <a:ln>
+                      <a:noFill/>
+                    </a:ln>
+                  </pic:spPr>
+                </pic:pic>
+              </a:graphicData>
+            </a:graphic>
+          </wp:inline>
+        </w:drawing>
+      </w:r>
+    </w:p>
+    <w:p>
+      <w:pPr>
+        <w:jc w:val="left"/>
+      </w:pPr>
+      <w:r>
+        <w:t>Tras esto, en el script de calibrate.py recoge todas estas imágenes y usa el siguiente algoritmo:</w:t>
+      </w:r>
+    </w:p>
+    <w:p>
+      <w:pPr>
+        <w:pStyle w:val="ListParagraph"/>
+        <w:numPr>
+          <w:ilvl w:val="0"/>
+          <w:numId w:val="1"/>
+        </w:numPr>
+        <w:jc w:val="left"/>
+      </w:pPr>
+      <w:r>
+        <w:lastRenderedPageBreak/>
+        <w:t xml:space="preserve">Obtener las esquinas con </w:t>
+      </w:r>
+      <w:proofErr w:type="spellStart"/>
+      <w:r>
+        <w:t>findChessboardCorners</w:t>
+      </w:r>
+      <w:proofErr w:type="spellEnd"/>
+      <w:r>
+        <w:t xml:space="preserve"> </w:t>
+      </w:r>
+      <w:r>
+        <w:t>y tomar aquellas que sean válidas.</w:t>
+      </w:r>
+    </w:p>
+    <w:p>
+      <w:pPr>
+        <w:pStyle w:val="ListParagraph"/>
+        <w:numPr>
+          <w:ilvl w:val="0"/>
+          <w:numId w:val="1"/>
+        </w:numPr>
+        <w:jc w:val="left"/>
+      </w:pPr>
+      <w:r>
+        <w:t>Obtener las imágenes en blanco y negro.</w:t>
+      </w:r>
+    </w:p>
+    <w:p>
+      <w:pPr>
+        <w:pStyle w:val="ListParagraph"/>
+        <w:numPr>
+          <w:ilvl w:val="0"/>
+          <w:numId w:val="1"/>
+        </w:numPr>
+        <w:jc w:val="left"/>
+      </w:pPr>
+      <w:r>
+        <w:t xml:space="preserve">Usando </w:t>
+      </w:r>
+      <w:proofErr w:type="spellStart"/>
+      <w:r>
+        <w:t>cornerSubPix</w:t>
+      </w:r>
+      <w:proofErr w:type="spellEnd"/>
+      <w:r>
+        <w:t xml:space="preserve"> obtenemos mejores e</w:t>
+      </w:r>
+      <w:r>
+        <w:t>squinas.</w:t>
+      </w:r>
+    </w:p>
+    <w:p>
+      <w:pPr>
+        <w:pStyle w:val="ListParagraph"/>
+        <w:numPr>
+          <w:ilvl w:val="0"/>
+          <w:numId w:val="1"/>
+        </w:numPr>
+        <w:jc w:val="left"/>
+      </w:pPr>
+      <w:r>
+        <w:t>Dibuja las esquinas en la imagen y la guarda.</w:t>
+      </w:r>
+    </w:p>
+    <w:p>
+      <w:pPr>
+        <w:pStyle w:val="ListParagraph"/>
+        <w:numPr>
+          <w:ilvl w:val="0"/>
+          <w:numId w:val="1"/>
+        </w:numPr>
+        <w:jc w:val="left"/>
+      </w:pPr>
+      <w:r>
+        <w:t xml:space="preserve">Se obtienen los parámetros con </w:t>
+      </w:r>
+      <w:proofErr w:type="spellStart"/>
+      <w:r>
+        <w:t>calibrateCamer</w:t>
+      </w:r>
+      <w:r>
+        <w:t>a</w:t>
+      </w:r>
+      <w:proofErr w:type="spellEnd"/>
+      <w:r>
+        <w:t>.</w:t>
+      </w:r>
+    </w:p>
+    <w:p>
+      <w:pPr>
+        <w:jc w:val="left"/>
+      </w:pPr>
+      <w:r>
+        <w:t>Los resultados que hemos obtenido están en Calibrate.txt y son:</w:t>
+      </w:r>
+    </w:p>
+    <w:p>
+      <w:pPr>
+        <w:jc w:val="left"/>
+      </w:pPr>
+      <w:proofErr w:type="spellStart"/>
+      <w:r>
+        <w:t>Intrinsics</w:t>
+      </w:r>
+      <w:proofErr w:type="spellEnd"/>
+      <w:r>
+        <w:t>:</w:t>
+      </w:r>
+    </w:p>
+    <w:p>
+      <w:pPr>
+        <w:jc w:val="left"/>
+      </w:pPr>
+      <w:r>
+        <w:t xml:space="preserve"> [[1.52503668e+03 0.00000000e+00 7.86953498e+02]</w:t>
+      </w:r>
+    </w:p>
+    <w:p>
+      <w:pPr>
+        <w:jc w:val="left"/>
+      </w:pPr>
+      <w:r>
+        <w:t xml:space="preserve"> [0.00000000e+00 1.48317685e+03 1.62634457e+02]</w:t>
+      </w:r>
+    </w:p>
+    <w:p>
+      <w:pPr>
+        <w:jc w:val="left"/>
+      </w:pPr>
+      <w:r>
+        <w:t xml:space="preserve"> [0.00000000e+00 </w:t>
+      </w:r>
+      <w:proofErr w:type="spellStart"/>
+      <w:r>
+        <w:t>0.00000000e+00</w:t>
+      </w:r>
+      <w:proofErr w:type="spellEnd"/>
+      <w:r>
+        <w:t xml:space="preserve"> 1.00000000e+00]]</w:t>
+      </w:r>
+    </w:p>
+    <w:p>
+      <w:pPr>
+        <w:jc w:val="left"/>
+      </w:pPr>
+      <w:proofErr w:type="spellStart"/>
+      <w:r>
+        <w:t>Distortion</w:t>
+      </w:r>
+      <w:proofErr w:type="spellEnd"/>
+      <w:r>
+        <w:t xml:space="preserve"> </w:t>
+      </w:r>
+      <w:proofErr w:type="spellStart"/>
+      <w:r>
+        <w:t>coefficients</w:t>
+      </w:r>
+      <w:proofErr w:type="spellEnd"/>
+      <w:r>
+        <w:t>:</w:t>
+      </w:r>
+    </w:p>
+    <w:p>
+      <w:pPr>
+        <w:jc w:val="left"/>
+        <w:rPr>
+          <w:lang w:val="en-US"/>
+        </w:rPr>
+      </w:pPr>
+      <w:r>
+        <w:t xml:space="preserve"> </w:t>
+      </w:r>
+      <w:r>
+        <w:rPr>
+          <w:lang w:val="en-US"/>
+        </w:rPr>
+        <w:t>[[-0.</w:t>
+      </w:r>
+      <w:proofErr w:type="gramStart"/>
+      <w:r>
+        <w:rPr>
+          <w:lang w:val="en-US"/>
+        </w:rPr>
+        <w:t>16657612  0.07946734</w:t>
+      </w:r>
+      <w:proofErr w:type="gramEnd"/>
+      <w:r>
+        <w:rPr>
+          <w:lang w:val="en-US"/>
+        </w:rPr>
+        <w:t xml:space="preserve"> -0.0005522   0.00902144  0.20447945]]</w:t>
+      </w:r>
+    </w:p>
+    <w:p>
+      <w:pPr>
+        <w:jc w:val="left"/>
+        <w:rPr>
+          <w:lang w:val="en-US"/>
+        </w:rPr>
+      </w:pPr>
+      <w:r>
+        <w:rPr>
+          <w:lang w:val="en-US"/>
+        </w:rPr>
+        <w:t>Root mean squared reprojection error:</w:t>
+      </w:r>
+    </w:p>
+    <w:p>
+      <w:pPr>
+        <w:jc w:val="left"/>
+      </w:pPr>
+      <w:r>
+        <w:rPr>
+          <w:lang w:val="en-US"/>
+        </w:rPr>
+        <w:t xml:space="preserve"> </w:t>
+      </w:r>
+      <w:r>
+        <w:t>2.36587963519781</w:t>
+      </w:r>
+    </w:p>
+    <w:p>
+      <w:pPr>
+        <w:jc w:val="left"/>
+      </w:pPr>
+      <w:r>
+        <w:t xml:space="preserve">Pensamos en usar estos para </w:t>
+      </w:r>
+      <w:r>
+        <w:t xml:space="preserve">el juego y </w:t>
+      </w:r>
+      <w:proofErr w:type="gramStart"/>
+      <w:r>
+        <w:t>sistema</w:t>
+      </w:r>
+      <w:proofErr w:type="gramEnd"/>
+      <w:r>
+        <w:t xml:space="preserve"> pero resultaba muy incómodo y vemos que el error no es demasiado grande</w:t>
+      </w:r>
+    </w:p>
+    <w:p>
+      <w:pPr>
+        <w:pStyle w:val="Heading1"/>
+        <w:jc w:val="left"/>
       </w:pPr>
       <w:r>
         <w:t xml:space="preserve">Sistema </w:t>
       </w:r>
       <w:r>
         <w:rPr>
-          <w:rStyle w:val="Ttulo1Car"/>
+          <w:rStyle w:val="Heading1Char"/>
         </w:rPr>
         <w:t>de</w:t>
       </w:r>
@@ -55,10 +388,417 @@
         <w:t xml:space="preserve"> Seguridad</w:t>
       </w:r>
     </w:p>
-    <w:p/>
-    <w:p>
-      <w:pPr>
-        <w:pStyle w:val="Ttulo1"/>
+    <w:p>
+      <w:pPr>
+        <w:jc w:val="left"/>
+      </w:pPr>
+      <w:r>
+        <w:t>Para el sistema de seguridad hem</w:t>
+      </w:r>
+      <w:r>
+        <w:t>os usado un simple sistema de contraseña con formas geométricas simples.</w:t>
+      </w:r>
+    </w:p>
+    <w:p>
+      <w:pPr>
+        <w:jc w:val="left"/>
+      </w:pPr>
+      <w:r>
+        <w:t xml:space="preserve">Antes de comenzar hay que crear la contraseña. Como cosa curiosa hemos añadido un simple </w:t>
+      </w:r>
+      <w:hyperlink r:id="rId6" w:history="1">
+        <w:r>
+          <w:rPr>
+            <w:rStyle w:val="Hyperlink"/>
+          </w:rPr>
+          <w:t>cifrado cesar</w:t>
+        </w:r>
+      </w:hyperlink>
+      <w:r>
+        <w:t xml:space="preserve"> con un step.</w:t>
+      </w:r>
+    </w:p>
+    <w:p>
+      <w:pPr>
+        <w:jc w:val="left"/>
+      </w:pPr>
+      <w:r>
+        <w:t>La creación de la contraseña tiene lugar en créate_passwor.py y la crea con el siguiente algoritmo:</w:t>
+      </w:r>
+    </w:p>
+    <w:p>
+      <w:pPr>
+        <w:pStyle w:val="ListParagraph"/>
+        <w:numPr>
+          <w:ilvl w:val="0"/>
+          <w:numId w:val="4"/>
+        </w:numPr>
+        <w:jc w:val="left"/>
+      </w:pPr>
+      <w:r>
+        <w:t>Toma la contraseña de un input</w:t>
+      </w:r>
+    </w:p>
+    <w:p>
+      <w:pPr>
+        <w:pStyle w:val="ListParagraph"/>
+        <w:jc w:val="left"/>
+      </w:pPr>
+      <w:r>
+        <w:t>Valida que cumpla las siguientes normas:</w:t>
+      </w:r>
+    </w:p>
+    <w:p>
+      <w:pPr>
+        <w:pStyle w:val="ListParagraph"/>
+        <w:numPr>
+          <w:ilvl w:val="1"/>
+          <w:numId w:val="2"/>
+        </w:numPr>
+        <w:jc w:val="left"/>
+      </w:pPr>
+      <w:r>
+        <w:t>La longitud no sea impar</w:t>
+      </w:r>
+    </w:p>
+    <w:p>
+      <w:pPr>
+        <w:pStyle w:val="ListParagraph"/>
+        <w:numPr>
+          <w:ilvl w:val="1"/>
+          <w:numId w:val="2"/>
+        </w:numPr>
+        <w:jc w:val="left"/>
+      </w:pPr>
+      <w:r>
+        <w:t xml:space="preserve">Si es de longitud de 2 </w:t>
+      </w:r>
+      <w:proofErr w:type="gramStart"/>
+      <w:r>
+        <w:t>tiene que tener</w:t>
+      </w:r>
+      <w:proofErr w:type="gramEnd"/>
+      <w:r>
+        <w:t xml:space="preserve"> – delante de t o r</w:t>
+      </w:r>
+    </w:p>
+    <w:p>
+      <w:pPr>
+        <w:pStyle w:val="ListParagraph"/>
+        <w:numPr>
+          <w:ilvl w:val="1"/>
+          <w:numId w:val="2"/>
+        </w:numPr>
+        <w:jc w:val="left"/>
+      </w:pPr>
+      <w:r>
+        <w:lastRenderedPageBreak/>
+        <w:t>Si es más larga, va letra a letra verificando que tenga la forma: - letra siempre.</w:t>
+      </w:r>
+    </w:p>
+    <w:p>
+      <w:pPr>
+        <w:pStyle w:val="ListParagraph"/>
+        <w:numPr>
+          <w:ilvl w:val="0"/>
+          <w:numId w:val="4"/>
+        </w:numPr>
+        <w:jc w:val="left"/>
+      </w:pPr>
+      <w:r>
+        <w:t>Cifra la contraseña con el cifrado cesar</w:t>
+      </w:r>
+    </w:p>
+    <w:p>
+      <w:pPr>
+        <w:pStyle w:val="ListParagraph"/>
+        <w:numPr>
+          <w:ilvl w:val="0"/>
+          <w:numId w:val="4"/>
+        </w:numPr>
+        <w:jc w:val="left"/>
+      </w:pPr>
+      <w:r>
+        <w:t>Guarda la contraseña cifrada en password.txt.</w:t>
+      </w:r>
+    </w:p>
+    <w:p>
+      <w:pPr>
+        <w:jc w:val="left"/>
+      </w:pPr>
+      <w:r>
+        <w:t>Completada la parte de la creación de la contraseña, se puede iniciar el programa SecuritySystem.py.</w:t>
+      </w:r>
+    </w:p>
+    <w:p>
+      <w:pPr>
+        <w:jc w:val="left"/>
+      </w:pPr>
+      <w:r>
+        <w:t xml:space="preserve">Primero hay que insertar el paso del </w:t>
+      </w:r>
+      <w:proofErr w:type="spellStart"/>
+      <w:r>
+        <w:t>cfrado</w:t>
+      </w:r>
+      <w:proofErr w:type="spellEnd"/>
+      <w:r>
+        <w:t xml:space="preserve"> para la contraseña, que es traducida en una lista de formas.</w:t>
+      </w:r>
+    </w:p>
+    <w:p>
+      <w:pPr>
+        <w:jc w:val="left"/>
+      </w:pPr>
+      <w:r>
+        <w:t>Este consta de una máquina de estados que va verificando si la forma mostrada en la pantalla es la esperada, la actual o una incorrecta.</w:t>
+      </w:r>
+    </w:p>
+    <w:p>
+      <w:pPr>
+        <w:jc w:val="left"/>
+      </w:pPr>
+      <w:r>
+        <w:t xml:space="preserve">Para detectar que forma se está mostrando hemos usado un algoritmo geométrico que usa las esquinas de la imagen para saber </w:t>
+      </w:r>
+      <w:proofErr w:type="spellStart"/>
+      <w:r>
+        <w:t>que</w:t>
+      </w:r>
+      <w:proofErr w:type="spellEnd"/>
+      <w:r>
+        <w:t xml:space="preserve"> forma es.</w:t>
+      </w:r>
+    </w:p>
+    <w:p>
+      <w:pPr>
+        <w:jc w:val="left"/>
+      </w:pPr>
+      <w:r>
+        <w:t xml:space="preserve">Para obtener las esquinas hemos usado el detector de </w:t>
+      </w:r>
+      <w:hyperlink r:id="rId7" w:history="1">
+        <w:proofErr w:type="spellStart"/>
+        <w:r>
+          <w:rPr>
+            <w:rStyle w:val="Hyperlink"/>
+          </w:rPr>
+          <w:t>shi</w:t>
+        </w:r>
+        <w:proofErr w:type="spellEnd"/>
+        <w:r>
+          <w:rPr>
+            <w:rStyle w:val="Hyperlink"/>
+          </w:rPr>
+          <w:t xml:space="preserve"> </w:t>
+        </w:r>
+        <w:proofErr w:type="spellStart"/>
+        <w:r>
+          <w:rPr>
+            <w:rStyle w:val="Hyperlink"/>
+          </w:rPr>
+          <w:t>tomasi</w:t>
+        </w:r>
+        <w:proofErr w:type="spellEnd"/>
+      </w:hyperlink>
+      <w:r>
+        <w:t xml:space="preserve">. Este lo sacamos de la función </w:t>
+      </w:r>
+      <w:proofErr w:type="spellStart"/>
+      <w:r>
+        <w:t>goodFeaturesToTrack</w:t>
+      </w:r>
+      <w:proofErr w:type="spellEnd"/>
+      <w:r>
+        <w:t>. Hemos optado p</w:t>
+      </w:r>
+      <w:r>
+        <w:t>or los siguientes parámetros:</w:t>
+      </w:r>
+      <w:r>
+        <w:br/>
+      </w:r>
+      <w:proofErr w:type="spellStart"/>
+      <w:r>
+        <w:t>max_corners</w:t>
+      </w:r>
+      <w:proofErr w:type="spellEnd"/>
+      <w:r>
+        <w:t xml:space="preserve"> = 7</w:t>
+      </w:r>
+    </w:p>
+    <w:p>
+      <w:pPr>
+        <w:jc w:val="left"/>
+        <w:rPr>
+          <w:lang w:val="en-US"/>
+        </w:rPr>
+      </w:pPr>
+      <w:r>
+        <w:rPr>
+          <w:lang w:val="en-US"/>
+        </w:rPr>
+        <w:t>Q</w:t>
+      </w:r>
+      <w:r>
+        <w:rPr>
+          <w:lang w:val="en-US"/>
+        </w:rPr>
+        <w:t>uality</w:t>
+      </w:r>
+      <w:r>
+        <w:rPr>
+          <w:lang w:val="en-US"/>
+        </w:rPr>
+        <w:t xml:space="preserve"> = 0.2</w:t>
+      </w:r>
+    </w:p>
+    <w:p>
+      <w:pPr>
+        <w:jc w:val="left"/>
+        <w:rPr>
+          <w:lang w:val="en-US"/>
+        </w:rPr>
+      </w:pPr>
+      <w:proofErr w:type="spellStart"/>
+      <w:r>
+        <w:rPr>
+          <w:lang w:val="en-US"/>
+        </w:rPr>
+        <w:t>min_distance</w:t>
+      </w:r>
+      <w:proofErr w:type="spellEnd"/>
+      <w:r>
+        <w:rPr>
+          <w:lang w:val="en-US"/>
+        </w:rPr>
+        <w:t xml:space="preserve"> = 7</w:t>
+      </w:r>
+    </w:p>
+    <w:p>
+      <w:pPr>
+        <w:jc w:val="left"/>
+      </w:pPr>
+      <w:proofErr w:type="spellStart"/>
+      <w:r>
+        <w:t>corner_color</w:t>
+      </w:r>
+      <w:proofErr w:type="spellEnd"/>
+      <w:r>
+        <w:t xml:space="preserve"> = (255, 0, 255)</w:t>
+      </w:r>
+    </w:p>
+    <w:p>
+      <w:pPr>
+        <w:jc w:val="left"/>
+      </w:pPr>
+      <w:proofErr w:type="spellStart"/>
+      <w:r>
+        <w:t>radius</w:t>
+      </w:r>
+      <w:proofErr w:type="spellEnd"/>
+      <w:r>
+        <w:t xml:space="preserve"> </w:t>
+      </w:r>
+      <w:r>
+        <w:t>=</w:t>
+      </w:r>
+      <w:r>
+        <w:t xml:space="preserve"> 5</w:t>
+      </w:r>
+    </w:p>
+    <w:p>
+      <w:pPr>
+        <w:jc w:val="left"/>
+      </w:pPr>
+      <w:r>
+        <w:t>Que n</w:t>
+      </w:r>
+      <w:r>
+        <w:t xml:space="preserve">os dieron buenos resultados. </w:t>
+      </w:r>
+    </w:p>
+    <w:p>
+      <w:pPr>
+        <w:jc w:val="left"/>
+      </w:pPr>
+      <w:r>
+        <w:t xml:space="preserve">La función de </w:t>
+      </w:r>
+      <w:proofErr w:type="spellStart"/>
+      <w:r>
+        <w:t>deteción</w:t>
+      </w:r>
+      <w:proofErr w:type="spellEnd"/>
+      <w:r>
+        <w:t xml:space="preserve"> también dibuja las esquinas para que al presentarse en pantalla se vean.</w:t>
+      </w:r>
+    </w:p>
+    <w:p>
+      <w:pPr>
+        <w:jc w:val="left"/>
+      </w:pPr>
+      <w:r>
+        <w:t xml:space="preserve">Para el ciclo principal, el objetivo es introducir correctamente la contraseña. Con el fin de demostrar el funcionamiento, el programa dice si es correcta o no la figura introducida, pero en un caso de uso, esta funcionalidad sería opcional o eliminada. </w:t>
+      </w:r>
+    </w:p>
+    <w:p>
+      <w:pPr>
+        <w:jc w:val="left"/>
+      </w:pPr>
+      <w:r>
+        <w:t>Además, el programa te pone en la esquina superior derecha cual fue la última figura introducida.</w:t>
+      </w:r>
+    </w:p>
+    <w:p>
+      <w:pPr>
+        <w:jc w:val="left"/>
+      </w:pPr>
+      <w:r>
+        <w:lastRenderedPageBreak/>
+        <w:t>En un principio pensamos en hacer que fuera sin pulsar ninguna tecla, pero resultó prácticamente imposible dado que al moverse la cámara tanto, nos imposibilitaba que se centrase.</w:t>
+      </w:r>
+    </w:p>
+    <w:p>
+      <w:pPr>
+        <w:jc w:val="left"/>
+      </w:pPr>
+      <w:r>
+        <w:t>La máquina de estados básicamente aplica:</w:t>
+      </w:r>
+      <w:r>
+        <w:br/>
+        <w:t>Si figura = actual -&gt; Mantener estado.</w:t>
+      </w:r>
+    </w:p>
+    <w:p>
+      <w:pPr>
+        <w:jc w:val="left"/>
+      </w:pPr>
+      <w:r>
+        <w:t xml:space="preserve">Si </w:t>
+      </w:r>
+      <w:proofErr w:type="gramStart"/>
+      <w:r>
+        <w:t>figura  =</w:t>
+      </w:r>
+      <w:proofErr w:type="gramEnd"/>
+      <w:r>
+        <w:t xml:space="preserve"> siguiente -&gt; Siguiente estado.</w:t>
+      </w:r>
+    </w:p>
+    <w:p>
+      <w:pPr>
+        <w:jc w:val="left"/>
+      </w:pPr>
+      <w:r>
+        <w:t>Si no -&gt; Reinicia al primer estado.</w:t>
+      </w:r>
+    </w:p>
+    <w:p>
+      <w:pPr>
+        <w:pStyle w:val="Heading1"/>
+        <w:jc w:val="left"/>
       </w:pPr>
       <w:r>
         <w:t>Demo del juego</w:t>
@@ -68,6 +808,9 @@
       </w:r>
     </w:p>
     <w:p>
+      <w:pPr>
+        <w:jc w:val="left"/>
+      </w:pPr>
       <w:r>
         <w:t xml:space="preserve">El objetivo de la demo es ser capaz de detectar mandos con un color específico (en este caso hemos utilizado sobres de correos); crear un </w:t>
       </w:r>
@@ -81,6 +824,9 @@
       </w:r>
     </w:p>
     <w:p>
+      <w:pPr>
+        <w:jc w:val="left"/>
+      </w:pPr>
       <w:r>
         <w:t xml:space="preserve">Además, con el propósito de mostrar este proyecto, se mostrará retroalimentación visual </w:t>
       </w:r>
@@ -111,6 +857,9 @@
       </w:r>
     </w:p>
     <w:p>
+      <w:pPr>
+        <w:jc w:val="left"/>
+      </w:pPr>
       <w:r>
         <w:t xml:space="preserve">Para desarrollar el </w:t>
       </w:r>
@@ -120,44 +869,57 @@
       </w:r>
       <w:proofErr w:type="spellEnd"/>
       <w:r>
-        <w:t xml:space="preserve"> que sigue a los mandos, se ha utilizado en primer lugar segmentación de color. Los fotogramas se convierten en primer lugar al espacio de color </w:t>
-      </w:r>
+        <w:t xml:space="preserve"> que sigue a los mandos, se ha utilizado en primer lugar segmentación de color. Los fotogramas se convierten en primer lugar al espacio de color HSV, donde la información sobre el tono y la intensidad están separados. Esto nos permite segmentar el </w:t>
+      </w:r>
+      <w:proofErr w:type="spellStart"/>
+      <w:proofErr w:type="gramStart"/>
+      <w:r>
+        <w:t>frame</w:t>
+      </w:r>
+      <w:proofErr w:type="spellEnd"/>
+      <w:proofErr w:type="gramEnd"/>
+      <w:r>
+        <w:t xml:space="preserve"> por colores, creando una máscara que identifique qué píxeles se encuentran dentro del rango de color definido para los mandos. </w:t>
+      </w:r>
+    </w:p>
+    <w:p>
+      <w:pPr>
+        <w:jc w:val="left"/>
+      </w:pPr>
+      <w:r>
+        <w:t xml:space="preserve">La máscara creada será una imagen binaria en la que sólo tendremos los mandos y algún </w:t>
+      </w:r>
+      <w:proofErr w:type="gramStart"/>
+      <w:r>
+        <w:t>pixel</w:t>
+      </w:r>
+      <w:proofErr w:type="gramEnd"/>
+      <w:r>
+        <w:t xml:space="preserve"> de la escena que se encuentre dentro del rango de color por casualidad. Podemos utilizar la función </w:t>
+      </w:r>
+      <w:proofErr w:type="spellStart"/>
+      <w:r>
+        <w:t>findContours</w:t>
+      </w:r>
+      <w:proofErr w:type="spellEnd"/>
+      <w:r>
+        <w:t xml:space="preserve"> de la librería cv2 para encontrar el contorno de todos los objetos de la escena. Para mantener solo la información de los mandos, guardaremos solo los contornos que delimiten áreas con un valor superior a un umbral. Esto nos permitirá dibujar las cajas alrededor de los mandos utilizando la función </w:t>
+      </w:r>
+      <w:proofErr w:type="spellStart"/>
+      <w:r>
+        <w:t>rectangle</w:t>
+      </w:r>
+      <w:proofErr w:type="spellEnd"/>
+      <w:r>
+        <w:t xml:space="preserve"> de cv2.</w:t>
+      </w:r>
+    </w:p>
+    <w:p>
+      <w:pPr>
+        <w:jc w:val="left"/>
+      </w:pPr>
       <w:r>
         <w:lastRenderedPageBreak/>
-        <w:t xml:space="preserve">HSV, donde la información sobre el tono y la intensidad están separados. Esto nos permite segmentar el </w:t>
-      </w:r>
-      <w:proofErr w:type="spellStart"/>
-      <w:r>
-        <w:t>frame</w:t>
-      </w:r>
-      <w:proofErr w:type="spellEnd"/>
-      <w:r>
-        <w:t xml:space="preserve"> por colores, creando una máscara que identifique qué píxeles se encuentran dentro del rango de color definido para los mandos. </w:t>
-      </w:r>
-    </w:p>
-    <w:p>
-      <w:r>
-        <w:t xml:space="preserve">La máscara creada será una imagen binaria en la que sólo tendremos los mandos y algún pixel de la escena que se encuentre dentro del rango de color por casualidad. Podemos utilizar la función </w:t>
-      </w:r>
-      <w:proofErr w:type="spellStart"/>
-      <w:r>
-        <w:t>findContours</w:t>
-      </w:r>
-      <w:proofErr w:type="spellEnd"/>
-      <w:r>
-        <w:t xml:space="preserve"> de la librería cv2 para encontrar el contorno de todos los objetos de la escena. Para mantener solo la información de los mandos, guardaremos solo los contornos que delimiten áreas con un valor superior a un umbral. Esto nos permitirá dibujar las cajas alrededor de los mandos utilizando la función </w:t>
-      </w:r>
-      <w:proofErr w:type="spellStart"/>
-      <w:r>
-        <w:t>rectangle</w:t>
-      </w:r>
-      <w:proofErr w:type="spellEnd"/>
-      <w:r>
-        <w:t xml:space="preserve"> de cv2.</w:t>
-      </w:r>
-    </w:p>
-    <w:p>
-      <w:r>
         <w:t xml:space="preserve">Además, podemos </w:t>
       </w:r>
       <w:r>
@@ -168,6 +930,9 @@
       </w:r>
     </w:p>
     <w:p>
+      <w:pPr>
+        <w:jc w:val="left"/>
+      </w:pPr>
       <w:r>
         <w:t xml:space="preserve">Con esta demo, tenemos todas las bases para diseñar un juego de “Just Dance”. Si vamos </w:t>
       </w:r>
@@ -185,8 +950,381 @@
 </w:document>
 </file>
 
+<file path=word/numbering.xml><?xml version="1.0" encoding="utf-8"?>
+<w:numbering xmlns:wpc="http://schemas.microsoft.com/office/word/2010/wordprocessingCanvas" xmlns:cx="http://schemas.microsoft.com/office/drawing/2014/chartex" xmlns:cx1="http://schemas.microsoft.com/office/drawing/2015/9/8/chartex" xmlns:cx2="http://schemas.microsoft.com/office/drawing/2015/10/21/chartex" xmlns:cx3="http://schemas.microsoft.com/office/drawing/2016/5/9/chartex" xmlns:cx4="http://schemas.microsoft.com/office/drawing/2016/5/10/chartex" xmlns:cx5="http://schemas.microsoft.com/office/drawing/2016/5/11/chartex" xmlns:cx6="http://schemas.microsoft.com/office/drawing/2016/5/12/chartex" xmlns:cx7="http://schemas.microsoft.com/office/drawing/2016/5/13/chartex" xmlns:cx8="http://schemas.microsoft.com/office/drawing/2016/5/14/chartex" xmlns:mc="http://schemas.openxmlformats.org/markup-compatibility/2006" xmlns:aink="http://schemas.microsoft.com/office/drawing/2016/ink" xmlns:am3d="http://schemas.microsoft.com/office/drawing/2017/model3d" xmlns:o="urn:schemas-microsoft-com:office:office" xmlns:oel="http://schemas.microsoft.com/office/2019/extlst" xmlns:r="http://schemas.openxmlformats.org/officeDocument/2006/relationships" xmlns:m="http://schemas.openxmlformats.org/officeDocument/2006/math" xmlns:v="urn:schemas-microsoft-com:vml" xmlns:wp14="http://schemas.microsoft.com/office/word/2010/wordprocessingDrawing" xmlns:wp="http://schemas.openxmlformats.org/drawingml/2006/wordprocessingDrawing" xmlns:w10="urn:schemas-microsoft-com:office:word" xmlns:w="http://schemas.openxmlformats.org/wordprocessingml/2006/main" xmlns:w14="http://schemas.microsoft.com/office/word/2010/wordml" xmlns:w15="http://schemas.microsoft.com/office/word/2012/wordml" xmlns:w16cex="http://schemas.microsoft.com/office/word/2018/wordml/cex" xmlns:w16cid="http://schemas.microsoft.com/office/word/2016/wordml/cid" xmlns:w16="http://schemas.microsoft.com/office/word/2018/wordml" xmlns:w16du="http://schemas.microsoft.com/office/word/2023/wordml/word16du" xmlns:w16sdtdh="http://schemas.microsoft.com/office/word/2020/wordml/sdtdatahash" xmlns:w16sdtfl="http://schemas.microsoft.com/office/word/2024/wordml/sdtformatlock" xmlns:w16se="http://schemas.microsoft.com/office/word/2015/wordml/symex" xmlns:wpg="http://schemas.microsoft.com/office/word/2010/wordprocessingGroup" xmlns:wpi="http://schemas.microsoft.com/office/word/2010/wordprocessingInk" xmlns:wne="http://schemas.microsoft.com/office/word/2006/wordml" xmlns:wps="http://schemas.microsoft.com/office/word/2010/wordprocessingShape" mc:Ignorable="w14 w15 w16se w16cid w16 w16cex w16sdtdh w16sdtfl w16du wp14">
+  <w:abstractNum w:abstractNumId="0" w15:restartNumberingAfterBreak="0">
+    <w:nsid w:val="134E4AB6"/>
+    <w:multiLevelType w:val="hybridMultilevel"/>
+    <w:tmpl w:val="D69A7D64"/>
+    <w:lvl w:ilvl="0" w:tplc="FFBED13A">
+      <w:start w:val="1"/>
+      <w:numFmt w:val="lowerLetter"/>
+      <w:lvlText w:val="%1)"/>
+      <w:lvlJc w:val="left"/>
+      <w:pPr>
+        <w:ind w:left="720" w:hanging="360"/>
+      </w:pPr>
+      <w:rPr>
+        <w:rFonts w:ascii="Times New Roman" w:eastAsiaTheme="minorHAnsi" w:hAnsi="Times New Roman" w:cs="Times New Roman"/>
+      </w:rPr>
+    </w:lvl>
+    <w:lvl w:ilvl="1" w:tplc="04090019">
+      <w:start w:val="1"/>
+      <w:numFmt w:val="lowerLetter"/>
+      <w:lvlText w:val="%2."/>
+      <w:lvlJc w:val="left"/>
+      <w:pPr>
+        <w:ind w:left="1440" w:hanging="360"/>
+      </w:pPr>
+    </w:lvl>
+    <w:lvl w:ilvl="2" w:tplc="0409001B">
+      <w:start w:val="1"/>
+      <w:numFmt w:val="lowerRoman"/>
+      <w:lvlText w:val="%3."/>
+      <w:lvlJc w:val="right"/>
+      <w:pPr>
+        <w:ind w:left="2160" w:hanging="180"/>
+      </w:pPr>
+    </w:lvl>
+    <w:lvl w:ilvl="3" w:tplc="0409000F" w:tentative="1">
+      <w:start w:val="1"/>
+      <w:numFmt w:val="decimal"/>
+      <w:lvlText w:val="%4."/>
+      <w:lvlJc w:val="left"/>
+      <w:pPr>
+        <w:ind w:left="2880" w:hanging="360"/>
+      </w:pPr>
+    </w:lvl>
+    <w:lvl w:ilvl="4" w:tplc="04090019" w:tentative="1">
+      <w:start w:val="1"/>
+      <w:numFmt w:val="lowerLetter"/>
+      <w:lvlText w:val="%5."/>
+      <w:lvlJc w:val="left"/>
+      <w:pPr>
+        <w:ind w:left="3600" w:hanging="360"/>
+      </w:pPr>
+    </w:lvl>
+    <w:lvl w:ilvl="5" w:tplc="0409001B" w:tentative="1">
+      <w:start w:val="1"/>
+      <w:numFmt w:val="lowerRoman"/>
+      <w:lvlText w:val="%6."/>
+      <w:lvlJc w:val="right"/>
+      <w:pPr>
+        <w:ind w:left="4320" w:hanging="180"/>
+      </w:pPr>
+    </w:lvl>
+    <w:lvl w:ilvl="6" w:tplc="0409000F" w:tentative="1">
+      <w:start w:val="1"/>
+      <w:numFmt w:val="decimal"/>
+      <w:lvlText w:val="%7."/>
+      <w:lvlJc w:val="left"/>
+      <w:pPr>
+        <w:ind w:left="5040" w:hanging="360"/>
+      </w:pPr>
+    </w:lvl>
+    <w:lvl w:ilvl="7" w:tplc="04090019" w:tentative="1">
+      <w:start w:val="1"/>
+      <w:numFmt w:val="lowerLetter"/>
+      <w:lvlText w:val="%8."/>
+      <w:lvlJc w:val="left"/>
+      <w:pPr>
+        <w:ind w:left="5760" w:hanging="360"/>
+      </w:pPr>
+    </w:lvl>
+    <w:lvl w:ilvl="8" w:tplc="0409001B" w:tentative="1">
+      <w:start w:val="1"/>
+      <w:numFmt w:val="lowerRoman"/>
+      <w:lvlText w:val="%9."/>
+      <w:lvlJc w:val="right"/>
+      <w:pPr>
+        <w:ind w:left="6480" w:hanging="180"/>
+      </w:pPr>
+    </w:lvl>
+  </w:abstractNum>
+  <w:abstractNum w:abstractNumId="1" w15:restartNumberingAfterBreak="0">
+    <w:nsid w:val="61181669"/>
+    <w:multiLevelType w:val="hybridMultilevel"/>
+    <w:tmpl w:val="F90E18B0"/>
+    <w:lvl w:ilvl="0" w:tplc="0409000F">
+      <w:start w:val="1"/>
+      <w:numFmt w:val="decimal"/>
+      <w:lvlText w:val="%1."/>
+      <w:lvlJc w:val="left"/>
+      <w:pPr>
+        <w:ind w:left="720" w:hanging="360"/>
+      </w:pPr>
+      <w:rPr>
+        <w:rFonts w:hint="default"/>
+      </w:rPr>
+    </w:lvl>
+    <w:lvl w:ilvl="1" w:tplc="04090019" w:tentative="1">
+      <w:start w:val="1"/>
+      <w:numFmt w:val="lowerLetter"/>
+      <w:lvlText w:val="%2."/>
+      <w:lvlJc w:val="left"/>
+      <w:pPr>
+        <w:ind w:left="1440" w:hanging="360"/>
+      </w:pPr>
+    </w:lvl>
+    <w:lvl w:ilvl="2" w:tplc="0409001B" w:tentative="1">
+      <w:start w:val="1"/>
+      <w:numFmt w:val="lowerRoman"/>
+      <w:lvlText w:val="%3."/>
+      <w:lvlJc w:val="right"/>
+      <w:pPr>
+        <w:ind w:left="2160" w:hanging="180"/>
+      </w:pPr>
+    </w:lvl>
+    <w:lvl w:ilvl="3" w:tplc="0409000F" w:tentative="1">
+      <w:start w:val="1"/>
+      <w:numFmt w:val="decimal"/>
+      <w:lvlText w:val="%4."/>
+      <w:lvlJc w:val="left"/>
+      <w:pPr>
+        <w:ind w:left="2880" w:hanging="360"/>
+      </w:pPr>
+    </w:lvl>
+    <w:lvl w:ilvl="4" w:tplc="04090019" w:tentative="1">
+      <w:start w:val="1"/>
+      <w:numFmt w:val="lowerLetter"/>
+      <w:lvlText w:val="%5."/>
+      <w:lvlJc w:val="left"/>
+      <w:pPr>
+        <w:ind w:left="3600" w:hanging="360"/>
+      </w:pPr>
+    </w:lvl>
+    <w:lvl w:ilvl="5" w:tplc="0409001B" w:tentative="1">
+      <w:start w:val="1"/>
+      <w:numFmt w:val="lowerRoman"/>
+      <w:lvlText w:val="%6."/>
+      <w:lvlJc w:val="right"/>
+      <w:pPr>
+        <w:ind w:left="4320" w:hanging="180"/>
+      </w:pPr>
+    </w:lvl>
+    <w:lvl w:ilvl="6" w:tplc="0409000F" w:tentative="1">
+      <w:start w:val="1"/>
+      <w:numFmt w:val="decimal"/>
+      <w:lvlText w:val="%7."/>
+      <w:lvlJc w:val="left"/>
+      <w:pPr>
+        <w:ind w:left="5040" w:hanging="360"/>
+      </w:pPr>
+    </w:lvl>
+    <w:lvl w:ilvl="7" w:tplc="04090019" w:tentative="1">
+      <w:start w:val="1"/>
+      <w:numFmt w:val="lowerLetter"/>
+      <w:lvlText w:val="%8."/>
+      <w:lvlJc w:val="left"/>
+      <w:pPr>
+        <w:ind w:left="5760" w:hanging="360"/>
+      </w:pPr>
+    </w:lvl>
+    <w:lvl w:ilvl="8" w:tplc="0409001B" w:tentative="1">
+      <w:start w:val="1"/>
+      <w:numFmt w:val="lowerRoman"/>
+      <w:lvlText w:val="%9."/>
+      <w:lvlJc w:val="right"/>
+      <w:pPr>
+        <w:ind w:left="6480" w:hanging="180"/>
+      </w:pPr>
+    </w:lvl>
+  </w:abstractNum>
+  <w:abstractNum w:abstractNumId="2" w15:restartNumberingAfterBreak="0">
+    <w:nsid w:val="6ADD65E3"/>
+    <w:multiLevelType w:val="hybridMultilevel"/>
+    <w:tmpl w:val="642C563E"/>
+    <w:lvl w:ilvl="0" w:tplc="0409000F">
+      <w:start w:val="1"/>
+      <w:numFmt w:val="decimal"/>
+      <w:lvlText w:val="%1."/>
+      <w:lvlJc w:val="left"/>
+      <w:pPr>
+        <w:ind w:left="720" w:hanging="360"/>
+      </w:pPr>
+      <w:rPr>
+        <w:rFonts w:hint="default"/>
+      </w:rPr>
+    </w:lvl>
+    <w:lvl w:ilvl="1" w:tplc="04090019" w:tentative="1">
+      <w:start w:val="1"/>
+      <w:numFmt w:val="lowerLetter"/>
+      <w:lvlText w:val="%2."/>
+      <w:lvlJc w:val="left"/>
+      <w:pPr>
+        <w:ind w:left="1440" w:hanging="360"/>
+      </w:pPr>
+    </w:lvl>
+    <w:lvl w:ilvl="2" w:tplc="0409001B" w:tentative="1">
+      <w:start w:val="1"/>
+      <w:numFmt w:val="lowerRoman"/>
+      <w:lvlText w:val="%3."/>
+      <w:lvlJc w:val="right"/>
+      <w:pPr>
+        <w:ind w:left="2160" w:hanging="180"/>
+      </w:pPr>
+    </w:lvl>
+    <w:lvl w:ilvl="3" w:tplc="0409000F" w:tentative="1">
+      <w:start w:val="1"/>
+      <w:numFmt w:val="decimal"/>
+      <w:lvlText w:val="%4."/>
+      <w:lvlJc w:val="left"/>
+      <w:pPr>
+        <w:ind w:left="2880" w:hanging="360"/>
+      </w:pPr>
+    </w:lvl>
+    <w:lvl w:ilvl="4" w:tplc="04090019" w:tentative="1">
+      <w:start w:val="1"/>
+      <w:numFmt w:val="lowerLetter"/>
+      <w:lvlText w:val="%5."/>
+      <w:lvlJc w:val="left"/>
+      <w:pPr>
+        <w:ind w:left="3600" w:hanging="360"/>
+      </w:pPr>
+    </w:lvl>
+    <w:lvl w:ilvl="5" w:tplc="0409001B" w:tentative="1">
+      <w:start w:val="1"/>
+      <w:numFmt w:val="lowerRoman"/>
+      <w:lvlText w:val="%6."/>
+      <w:lvlJc w:val="right"/>
+      <w:pPr>
+        <w:ind w:left="4320" w:hanging="180"/>
+      </w:pPr>
+    </w:lvl>
+    <w:lvl w:ilvl="6" w:tplc="0409000F" w:tentative="1">
+      <w:start w:val="1"/>
+      <w:numFmt w:val="decimal"/>
+      <w:lvlText w:val="%7."/>
+      <w:lvlJc w:val="left"/>
+      <w:pPr>
+        <w:ind w:left="5040" w:hanging="360"/>
+      </w:pPr>
+    </w:lvl>
+    <w:lvl w:ilvl="7" w:tplc="04090019" w:tentative="1">
+      <w:start w:val="1"/>
+      <w:numFmt w:val="lowerLetter"/>
+      <w:lvlText w:val="%8."/>
+      <w:lvlJc w:val="left"/>
+      <w:pPr>
+        <w:ind w:left="5760" w:hanging="360"/>
+      </w:pPr>
+    </w:lvl>
+    <w:lvl w:ilvl="8" w:tplc="0409001B" w:tentative="1">
+      <w:start w:val="1"/>
+      <w:numFmt w:val="lowerRoman"/>
+      <w:lvlText w:val="%9."/>
+      <w:lvlJc w:val="right"/>
+      <w:pPr>
+        <w:ind w:left="6480" w:hanging="180"/>
+      </w:pPr>
+    </w:lvl>
+  </w:abstractNum>
+  <w:abstractNum w:abstractNumId="3" w15:restartNumberingAfterBreak="0">
+    <w:nsid w:val="7CB73B8C"/>
+    <w:multiLevelType w:val="hybridMultilevel"/>
+    <w:tmpl w:val="566866DC"/>
+    <w:lvl w:ilvl="0" w:tplc="D99CBF3E">
+      <w:start w:val="1"/>
+      <w:numFmt w:val="decimal"/>
+      <w:lvlText w:val="%1."/>
+      <w:lvlJc w:val="left"/>
+      <w:pPr>
+        <w:ind w:left="1080" w:hanging="360"/>
+      </w:pPr>
+      <w:rPr>
+        <w:rFonts w:hint="default"/>
+      </w:rPr>
+    </w:lvl>
+    <w:lvl w:ilvl="1" w:tplc="04090019" w:tentative="1">
+      <w:start w:val="1"/>
+      <w:numFmt w:val="lowerLetter"/>
+      <w:lvlText w:val="%2."/>
+      <w:lvlJc w:val="left"/>
+      <w:pPr>
+        <w:ind w:left="1800" w:hanging="360"/>
+      </w:pPr>
+    </w:lvl>
+    <w:lvl w:ilvl="2" w:tplc="0409001B" w:tentative="1">
+      <w:start w:val="1"/>
+      <w:numFmt w:val="lowerRoman"/>
+      <w:lvlText w:val="%3."/>
+      <w:lvlJc w:val="right"/>
+      <w:pPr>
+        <w:ind w:left="2520" w:hanging="180"/>
+      </w:pPr>
+    </w:lvl>
+    <w:lvl w:ilvl="3" w:tplc="0409000F" w:tentative="1">
+      <w:start w:val="1"/>
+      <w:numFmt w:val="decimal"/>
+      <w:lvlText w:val="%4."/>
+      <w:lvlJc w:val="left"/>
+      <w:pPr>
+        <w:ind w:left="3240" w:hanging="360"/>
+      </w:pPr>
+    </w:lvl>
+    <w:lvl w:ilvl="4" w:tplc="04090019" w:tentative="1">
+      <w:start w:val="1"/>
+      <w:numFmt w:val="lowerLetter"/>
+      <w:lvlText w:val="%5."/>
+      <w:lvlJc w:val="left"/>
+      <w:pPr>
+        <w:ind w:left="3960" w:hanging="360"/>
+      </w:pPr>
+    </w:lvl>
+    <w:lvl w:ilvl="5" w:tplc="0409001B" w:tentative="1">
+      <w:start w:val="1"/>
+      <w:numFmt w:val="lowerRoman"/>
+      <w:lvlText w:val="%6."/>
+      <w:lvlJc w:val="right"/>
+      <w:pPr>
+        <w:ind w:left="4680" w:hanging="180"/>
+      </w:pPr>
+    </w:lvl>
+    <w:lvl w:ilvl="6" w:tplc="0409000F" w:tentative="1">
+      <w:start w:val="1"/>
+      <w:numFmt w:val="decimal"/>
+      <w:lvlText w:val="%7."/>
+      <w:lvlJc w:val="left"/>
+      <w:pPr>
+        <w:ind w:left="5400" w:hanging="360"/>
+      </w:pPr>
+    </w:lvl>
+    <w:lvl w:ilvl="7" w:tplc="04090019" w:tentative="1">
+      <w:start w:val="1"/>
+      <w:numFmt w:val="lowerLetter"/>
+      <w:lvlText w:val="%8."/>
+      <w:lvlJc w:val="left"/>
+      <w:pPr>
+        <w:ind w:left="6120" w:hanging="360"/>
+      </w:pPr>
+    </w:lvl>
+    <w:lvl w:ilvl="8" w:tplc="0409001B" w:tentative="1">
+      <w:start w:val="1"/>
+      <w:numFmt w:val="lowerRoman"/>
+      <w:lvlText w:val="%9."/>
+      <w:lvlJc w:val="right"/>
+      <w:pPr>
+        <w:ind w:left="6840" w:hanging="180"/>
+      </w:pPr>
+    </w:lvl>
+  </w:abstractNum>
+  <w:num w:numId="1" w16cid:durableId="1045064675">
+    <w:abstractNumId w:val="2"/>
+  </w:num>
+  <w:num w:numId="2" w16cid:durableId="958342769">
+    <w:abstractNumId w:val="0"/>
+  </w:num>
+  <w:num w:numId="3" w16cid:durableId="1555235388">
+    <w:abstractNumId w:val="3"/>
+  </w:num>
+  <w:num w:numId="4" w16cid:durableId="2126001601">
+    <w:abstractNumId w:val="1"/>
+  </w:num>
+</w:numbering>
+</file>
+
 <file path=word/styles.xml><?xml version="1.0" encoding="utf-8"?>
-<w:styles xmlns:mc="http://schemas.openxmlformats.org/markup-compatibility/2006" xmlns:r="http://schemas.openxmlformats.org/officeDocument/2006/relationships" xmlns:w="http://schemas.openxmlformats.org/wordprocessingml/2006/main" xmlns:w14="http://schemas.microsoft.com/office/word/2010/wordml" xmlns:w15="http://schemas.microsoft.com/office/word/2012/wordml" xmlns:w16cex="http://schemas.microsoft.com/office/word/2018/wordml/cex" xmlns:w16cid="http://schemas.microsoft.com/office/word/2016/wordml/cid" xmlns:w16="http://schemas.microsoft.com/office/word/2018/wordml" xmlns:w16du="http://schemas.microsoft.com/office/word/2023/wordml/word16du" xmlns:w16sdtdh="http://schemas.microsoft.com/office/word/2020/wordml/sdtdatahash" xmlns:w16se="http://schemas.microsoft.com/office/word/2015/wordml/symex" mc:Ignorable="w14 w15 w16se w16cid w16 w16cex w16sdtdh w16du">
+<w:styles xmlns:mc="http://schemas.openxmlformats.org/markup-compatibility/2006" xmlns:r="http://schemas.openxmlformats.org/officeDocument/2006/relationships" xmlns:w="http://schemas.openxmlformats.org/wordprocessingml/2006/main" xmlns:w14="http://schemas.microsoft.com/office/word/2010/wordml" xmlns:w15="http://schemas.microsoft.com/office/word/2012/wordml" xmlns:w16cex="http://schemas.microsoft.com/office/word/2018/wordml/cex" xmlns:w16cid="http://schemas.microsoft.com/office/word/2016/wordml/cid" xmlns:w16="http://schemas.microsoft.com/office/word/2018/wordml" xmlns:w16du="http://schemas.microsoft.com/office/word/2023/wordml/word16du" xmlns:w16sdtdh="http://schemas.microsoft.com/office/word/2020/wordml/sdtdatahash" xmlns:w16sdtfl="http://schemas.microsoft.com/office/word/2024/wordml/sdtformatlock" xmlns:w16se="http://schemas.microsoft.com/office/word/2015/wordml/symex" mc:Ignorable="w14 w15 w16se w16cid w16 w16cex w16sdtdh w16sdtfl w16du">
   <w:docDefaults>
     <w:rPrDefault>
       <w:rPr>
@@ -594,11 +1732,11 @@
       <w:szCs w:val="24"/>
     </w:rPr>
   </w:style>
-  <w:style w:type="paragraph" w:styleId="Ttulo1">
+  <w:style w:type="paragraph" w:styleId="Heading1">
     <w:name w:val="heading 1"/>
     <w:basedOn w:val="Normal"/>
     <w:next w:val="Normal"/>
-    <w:link w:val="Ttulo1Car"/>
+    <w:link w:val="Heading1Char"/>
     <w:uiPriority w:val="9"/>
     <w:qFormat/>
     <w:rsid w:val="00414AAF"/>
@@ -611,13 +1749,12 @@
       <w:u w:val="single"/>
     </w:rPr>
   </w:style>
-  <w:style w:type="character" w:default="1" w:styleId="Fuentedeprrafopredeter">
+  <w:style w:type="character" w:default="1" w:styleId="DefaultParagraphFont">
     <w:name w:val="Default Paragraph Font"/>
     <w:uiPriority w:val="1"/>
-    <w:semiHidden/>
     <w:unhideWhenUsed/>
   </w:style>
-  <w:style w:type="table" w:default="1" w:styleId="Tablanormal">
+  <w:style w:type="table" w:default="1" w:styleId="TableNormal">
     <w:name w:val="Normal Table"/>
     <w:uiPriority w:val="99"/>
     <w:semiHidden/>
@@ -632,22 +1769,56 @@
       </w:tblCellMar>
     </w:tblPr>
   </w:style>
-  <w:style w:type="numbering" w:default="1" w:styleId="Sinlista">
+  <w:style w:type="numbering" w:default="1" w:styleId="NoList">
     <w:name w:val="No List"/>
     <w:uiPriority w:val="99"/>
     <w:semiHidden/>
     <w:unhideWhenUsed/>
   </w:style>
-  <w:style w:type="character" w:customStyle="1" w:styleId="Ttulo1Car">
-    <w:name w:val="Título 1 Car"/>
-    <w:basedOn w:val="Fuentedeprrafopredeter"/>
-    <w:link w:val="Ttulo1"/>
+  <w:style w:type="character" w:customStyle="1" w:styleId="Heading1Char">
+    <w:name w:val="Heading 1 Char"/>
+    <w:basedOn w:val="DefaultParagraphFont"/>
+    <w:link w:val="Heading1"/>
     <w:uiPriority w:val="9"/>
     <w:rsid w:val="00414AAF"/>
     <w:rPr>
       <w:b/>
       <w:bCs/>
       <w:u w:val="single"/>
+    </w:rPr>
+  </w:style>
+  <w:style w:type="paragraph" w:styleId="ListParagraph">
+    <w:name w:val="List Paragraph"/>
+    <w:basedOn w:val="Normal"/>
+    <w:uiPriority w:val="34"/>
+    <w:qFormat/>
+    <w:rsid w:val="001C7425"/>
+    <w:pPr>
+      <w:ind w:left="720"/>
+      <w:contextualSpacing/>
+    </w:pPr>
+  </w:style>
+  <w:style w:type="character" w:styleId="Hyperlink">
+    <w:name w:val="Hyperlink"/>
+    <w:basedOn w:val="DefaultParagraphFont"/>
+    <w:uiPriority w:val="99"/>
+    <w:unhideWhenUsed/>
+    <w:rsid w:val="00DE6D2A"/>
+    <w:rPr>
+      <w:color w:val="0563C1" w:themeColor="hyperlink"/>
+      <w:u w:val="single"/>
+    </w:rPr>
+  </w:style>
+  <w:style w:type="character" w:styleId="UnresolvedMention">
+    <w:name w:val="Unresolved Mention"/>
+    <w:basedOn w:val="DefaultParagraphFont"/>
+    <w:uiPriority w:val="99"/>
+    <w:semiHidden/>
+    <w:unhideWhenUsed/>
+    <w:rsid w:val="00DE6D2A"/>
+    <w:rPr>
+      <w:color w:val="605E5C"/>
+      <w:shd w:val="clear" w:color="auto" w:fill="E1DFDD"/>
     </w:rPr>
   </w:style>
 </w:styles>

</xml_diff>